<commit_message>
Instruction file saved changes
</commit_message>
<xml_diff>
--- a/Git notes.docx
+++ b/Git notes.docx
@@ -38,6 +38,9 @@
         </w:numPr>
       </w:pPr>
       <w:r>
+        <w:rPr>
+          <w:noProof/>
+        </w:rPr>
         <w:drawing>
           <wp:inline distT="0" distB="0" distL="0" distR="0" wp14:anchorId="6575FC4C" wp14:editId="53CC44CD">
             <wp:extent cx="5943600" cy="2962275"/>
@@ -315,6 +318,9 @@
       <w:r>
         <w:t>On git bash type, git remote add origin copiedpath</w:t>
       </w:r>
+      <w:r>
+        <w:t xml:space="preserve"> (This step needs to be done only once)</w:t>
+      </w:r>
     </w:p>
     <w:p>
       <w:pPr>
@@ -326,6 +332,9 @@
       </w:pPr>
       <w:r>
         <w:t>Now type git remote -v</w:t>
+      </w:r>
+      <w:r>
+        <w:t xml:space="preserve"> (fetch and push)</w:t>
       </w:r>
     </w:p>
     <w:p>

</xml_diff>